<commit_message>
Fixing error and documentation
</commit_message>
<xml_diff>
--- a/dokumentasi_toh.docx
+++ b/dokumentasi_toh.docx
@@ -221,13 +221,6 @@
           <w:lang w:val="en-US"/>
         </w:rPr>
       </w:pPr>
-    </w:p>
-    <w:p>
-      <w:pPr>
-        <w:rPr>
-          <w:lang w:val="en-US"/>
-        </w:rPr>
-      </w:pPr>
       <w:r>
         <w:rPr>
           <w:lang w:val="en-US"/>
@@ -246,11 +239,10 @@
           <w:noProof/>
           <w:lang w:val="en-US"/>
         </w:rPr>
-        <w:lastRenderedPageBreak/>
         <w:drawing>
-          <wp:inline distT="0" distB="0" distL="0" distR="0" wp14:anchorId="0D6905AF" wp14:editId="0D698929">
-            <wp:extent cx="2895851" cy="2712955"/>
-            <wp:effectExtent l="0" t="0" r="0" b="0"/>
+          <wp:inline distT="0" distB="0" distL="0" distR="0" wp14:anchorId="0D6905AF" wp14:editId="7C3D1847">
+            <wp:extent cx="1976492" cy="1851660"/>
+            <wp:effectExtent l="0" t="0" r="5080" b="0"/>
             <wp:docPr id="2" name="Picture 2"/>
             <wp:cNvGraphicFramePr>
               <a:graphicFrameLocks xmlns:a="http://schemas.openxmlformats.org/drawingml/2006/main" noChangeAspect="1"/>
@@ -277,7 +269,7 @@
                   <pic:spPr>
                     <a:xfrm>
                       <a:off x="0" y="0"/>
-                      <a:ext cx="2895851" cy="2712955"/>
+                      <a:ext cx="1979257" cy="1854250"/>
                     </a:xfrm>
                     <a:prstGeom prst="rect">
                       <a:avLst/>
@@ -300,6 +292,7 @@
         <w:rPr>
           <w:lang w:val="en-US"/>
         </w:rPr>
+        <w:lastRenderedPageBreak/>
         <w:t xml:space="preserve">Selanjutnya program akan mengambil nilai terakhir array yang akan dipindahkan yaitu apop dan cpop,  </w:t>
       </w:r>
     </w:p>
@@ -405,10 +398,10 @@
           <w:lang w:val="en-US"/>
         </w:rPr>
         <w:drawing>
-          <wp:inline distT="0" distB="0" distL="0" distR="0" wp14:anchorId="15F2D4AA" wp14:editId="540A7739">
-            <wp:extent cx="2591025" cy="2484335"/>
-            <wp:effectExtent l="0" t="0" r="0" b="0"/>
-            <wp:docPr id="3" name="Picture 3"/>
+          <wp:inline distT="0" distB="0" distL="0" distR="0" wp14:anchorId="54E6B6BD" wp14:editId="2192F9F3">
+            <wp:extent cx="2110923" cy="3322608"/>
+            <wp:effectExtent l="0" t="0" r="3810" b="0"/>
+            <wp:docPr id="1" name="Picture 1"/>
             <wp:cNvGraphicFramePr>
               <a:graphicFrameLocks xmlns:a="http://schemas.openxmlformats.org/drawingml/2006/main" noChangeAspect="1"/>
             </wp:cNvGraphicFramePr>
@@ -416,7 +409,7 @@
               <a:graphicData uri="http://schemas.openxmlformats.org/drawingml/2006/picture">
                 <pic:pic xmlns:pic="http://schemas.openxmlformats.org/drawingml/2006/picture">
                   <pic:nvPicPr>
-                    <pic:cNvPr id="3" name="toh2.png"/>
+                    <pic:cNvPr id="1" name="toh6.png"/>
                     <pic:cNvPicPr/>
                   </pic:nvPicPr>
                   <pic:blipFill>
@@ -434,7 +427,7 @@
                   <pic:spPr>
                     <a:xfrm>
                       <a:off x="0" y="0"/>
-                      <a:ext cx="2591025" cy="2484335"/>
+                      <a:ext cx="2110923" cy="3322608"/>
                     </a:xfrm>
                     <a:prstGeom prst="rect">
                       <a:avLst/>
@@ -471,11 +464,10 @@
           <w:noProof/>
           <w:lang w:val="en-US"/>
         </w:rPr>
-        <w:lastRenderedPageBreak/>
         <w:drawing>
-          <wp:inline distT="0" distB="0" distL="0" distR="0" wp14:anchorId="48982BC3" wp14:editId="29591E0F">
-            <wp:extent cx="3223539" cy="2469094"/>
-            <wp:effectExtent l="0" t="0" r="0" b="7620"/>
+          <wp:inline distT="0" distB="0" distL="0" distR="0" wp14:anchorId="48982BC3" wp14:editId="51655C60">
+            <wp:extent cx="2712720" cy="2077828"/>
+            <wp:effectExtent l="0" t="0" r="0" b="0"/>
             <wp:docPr id="4" name="Picture 4" descr="A screenshot of a cell phone&#10;&#10;Description automatically generated"/>
             <wp:cNvGraphicFramePr>
               <a:graphicFrameLocks xmlns:a="http://schemas.openxmlformats.org/drawingml/2006/main" noChangeAspect="1"/>
@@ -502,7 +494,7 @@
                   <pic:spPr>
                     <a:xfrm>
                       <a:off x="0" y="0"/>
-                      <a:ext cx="3223539" cy="2469094"/>
+                      <a:ext cx="2729465" cy="2090654"/>
                     </a:xfrm>
                     <a:prstGeom prst="rect">
                       <a:avLst/>
@@ -525,6 +517,7 @@
         <w:rPr>
           <w:lang w:val="en-US"/>
         </w:rPr>
+        <w:lastRenderedPageBreak/>
         <w:t>Selanjutnya jika</w:t>
       </w:r>
       <w:r>

</xml_diff>